<commit_message>
numbers zero to ten adited
</commit_message>
<xml_diff>
--- a/actividades/for/numbersZeroToTen/numbersZeroToTen.docx
+++ b/actividades/for/numbersZeroToTen/numbersZeroToTen.docx
@@ -128,23 +128,59 @@
           <w:b w:val="0"/>
           <w:sz w:val="24"/>
         </w:rPr>
-        <w:t>contador f</w:t>
-      </w:r>
-      <w:r>
-        <w:rPr>
-          <w:rFonts w:ascii="Candara" w:hAnsi="Candara"/>
-          <w:b w:val="0"/>
-          <w:sz w:val="24"/>
-        </w:rPr>
-        <w:t xml:space="preserve">Count </w:t>
-      </w:r>
-      <w:r>
-        <w:rPr>
-          <w:rFonts w:ascii="Candara" w:hAnsi="Candara"/>
-          <w:b w:val="0"/>
-          <w:sz w:val="24"/>
-        </w:rPr>
-        <w:t xml:space="preserve">de tipo float </w:t>
+        <w:t xml:space="preserve">contador </w:t>
+      </w:r>
+      <w:proofErr w:type="spellStart"/>
+      <w:r>
+        <w:rPr>
+          <w:rFonts w:ascii="Candara" w:hAnsi="Candara"/>
+          <w:b w:val="0"/>
+          <w:sz w:val="24"/>
+        </w:rPr>
+        <w:t>f</w:t>
+      </w:r>
+      <w:r>
+        <w:rPr>
+          <w:rFonts w:ascii="Candara" w:hAnsi="Candara"/>
+          <w:b w:val="0"/>
+          <w:sz w:val="24"/>
+        </w:rPr>
+        <w:t>Count</w:t>
+      </w:r>
+      <w:proofErr w:type="spellEnd"/>
+      <w:r>
+        <w:rPr>
+          <w:rFonts w:ascii="Candara" w:hAnsi="Candara"/>
+          <w:b w:val="0"/>
+          <w:sz w:val="24"/>
+        </w:rPr>
+        <w:t xml:space="preserve"> </w:t>
+      </w:r>
+      <w:r>
+        <w:rPr>
+          <w:rFonts w:ascii="Candara" w:hAnsi="Candara"/>
+          <w:b w:val="0"/>
+          <w:sz w:val="24"/>
+        </w:rPr>
+        <w:t xml:space="preserve">de tipo </w:t>
+      </w:r>
+      <w:proofErr w:type="spellStart"/>
+      <w:r>
+        <w:rPr>
+          <w:rFonts w:ascii="Candara" w:hAnsi="Candara"/>
+          <w:b w:val="0"/>
+          <w:sz w:val="24"/>
+        </w:rPr>
+        <w:t>float</w:t>
+      </w:r>
+      <w:proofErr w:type="spellEnd"/>
+      <w:r>
+        <w:rPr>
+          <w:rFonts w:ascii="Candara" w:hAnsi="Candara"/>
+          <w:b w:val="0"/>
+          <w:sz w:val="24"/>
+        </w:rPr>
+        <w:t xml:space="preserve"> </w:t>
       </w:r>
       <w:r>
         <w:rPr>
@@ -174,7 +210,25 @@
           <w:b w:val="0"/>
           <w:sz w:val="24"/>
         </w:rPr>
-        <w:t>Se deberá utilizar el ciclo for para resolver este problema.</w:t>
+        <w:t xml:space="preserve">Se deberá utilizar el ciclo </w:t>
+      </w:r>
+      <w:proofErr w:type="spellStart"/>
+      <w:r>
+        <w:rPr>
+          <w:rFonts w:ascii="Candara" w:hAnsi="Candara"/>
+          <w:b w:val="0"/>
+          <w:sz w:val="24"/>
+        </w:rPr>
+        <w:t>for</w:t>
+      </w:r>
+      <w:proofErr w:type="spellEnd"/>
+      <w:r>
+        <w:rPr>
+          <w:rFonts w:ascii="Candara" w:hAnsi="Candara"/>
+          <w:b w:val="0"/>
+          <w:sz w:val="24"/>
+        </w:rPr>
+        <w:t xml:space="preserve"> para resolver este problema.</w:t>
       </w:r>
     </w:p>
     <w:p>
@@ -227,7 +281,25 @@
           <w:b w:val="0"/>
           <w:sz w:val="24"/>
         </w:rPr>
-        <w:t>arán valores de tipo char.</w:t>
+        <w:t xml:space="preserve">arán valores de tipo </w:t>
+      </w:r>
+      <w:proofErr w:type="spellStart"/>
+      <w:r>
+        <w:rPr>
+          <w:rFonts w:ascii="Candara" w:hAnsi="Candara"/>
+          <w:b w:val="0"/>
+          <w:sz w:val="24"/>
+        </w:rPr>
+        <w:t>char</w:t>
+      </w:r>
+      <w:proofErr w:type="spellEnd"/>
+      <w:r>
+        <w:rPr>
+          <w:rFonts w:ascii="Candara" w:hAnsi="Candara"/>
+          <w:b w:val="0"/>
+          <w:sz w:val="24"/>
+        </w:rPr>
+        <w:t>.</w:t>
       </w:r>
     </w:p>
     <w:p>
@@ -281,6 +353,7 @@
         </w:rPr>
         <w:t>PSEUDOCÓDIGO</w:t>
       </w:r>
+      <w:bookmarkStart w:id="0" w:name="_GoBack"/>
     </w:p>
     <w:p>
       <w:pPr>
@@ -339,13 +412,23 @@
           <w:sz w:val="24"/>
         </w:rPr>
       </w:pPr>
-      <w:r>
-        <w:rPr>
-          <w:rFonts w:ascii="Candara" w:hAnsi="Candara"/>
-          <w:b w:val="0"/>
-          <w:sz w:val="24"/>
-        </w:rPr>
-        <w:t xml:space="preserve">fCount </w:t>
+      <w:proofErr w:type="spellStart"/>
+      <w:r>
+        <w:rPr>
+          <w:rFonts w:ascii="Candara" w:hAnsi="Candara"/>
+          <w:b w:val="0"/>
+          <w:sz w:val="24"/>
+        </w:rPr>
+        <w:t>fCount</w:t>
+      </w:r>
+      <w:proofErr w:type="spellEnd"/>
+      <w:r>
+        <w:rPr>
+          <w:rFonts w:ascii="Candara" w:hAnsi="Candara"/>
+          <w:b w:val="0"/>
+          <w:sz w:val="24"/>
+        </w:rPr>
+        <w:t xml:space="preserve"> </w:t>
       </w:r>
       <w:r>
         <w:rPr>
@@ -381,7 +464,61 @@
           <w:b w:val="0"/>
           <w:sz w:val="24"/>
         </w:rPr>
-        <w:t>Para(fCount; eCount &lt;= 10; fCount += 0.5)</w:t>
+        <w:t>Para(</w:t>
+      </w:r>
+      <w:proofErr w:type="spellStart"/>
+      <w:r>
+        <w:rPr>
+          <w:rFonts w:ascii="Candara" w:hAnsi="Candara"/>
+          <w:b w:val="0"/>
+          <w:sz w:val="24"/>
+        </w:rPr>
+        <w:t>fCount</w:t>
+      </w:r>
+      <w:proofErr w:type="spellEnd"/>
+      <w:r>
+        <w:rPr>
+          <w:rFonts w:ascii="Candara" w:hAnsi="Candara"/>
+          <w:b w:val="0"/>
+          <w:sz w:val="24"/>
+        </w:rPr>
+        <w:t xml:space="preserve">; </w:t>
+      </w:r>
+      <w:proofErr w:type="spellStart"/>
+      <w:r>
+        <w:rPr>
+          <w:rFonts w:ascii="Candara" w:hAnsi="Candara"/>
+          <w:b w:val="0"/>
+          <w:sz w:val="24"/>
+        </w:rPr>
+        <w:t>eCount</w:t>
+      </w:r>
+      <w:proofErr w:type="spellEnd"/>
+      <w:r>
+        <w:rPr>
+          <w:rFonts w:ascii="Candara" w:hAnsi="Candara"/>
+          <w:b w:val="0"/>
+          <w:sz w:val="24"/>
+        </w:rPr>
+        <w:t xml:space="preserve"> &lt;= 10; </w:t>
+      </w:r>
+      <w:proofErr w:type="spellStart"/>
+      <w:r>
+        <w:rPr>
+          <w:rFonts w:ascii="Candara" w:hAnsi="Candara"/>
+          <w:b w:val="0"/>
+          <w:sz w:val="24"/>
+        </w:rPr>
+        <w:t>fCount</w:t>
+      </w:r>
+      <w:proofErr w:type="spellEnd"/>
+      <w:r>
+        <w:rPr>
+          <w:rFonts w:ascii="Candara" w:hAnsi="Candara"/>
+          <w:b w:val="0"/>
+          <w:sz w:val="24"/>
+        </w:rPr>
+        <w:t xml:space="preserve"> += 0.5)</w:t>
       </w:r>
     </w:p>
     <w:p>
@@ -403,8 +540,18 @@
           <w:b w:val="0"/>
           <w:sz w:val="24"/>
         </w:rPr>
-        <w:t>Imprimir fCount</w:t>
-      </w:r>
+        <w:t xml:space="preserve">Imprimir </w:t>
+      </w:r>
+      <w:proofErr w:type="spellStart"/>
+      <w:r>
+        <w:rPr>
+          <w:rFonts w:ascii="Candara" w:hAnsi="Candara"/>
+          <w:b w:val="0"/>
+          <w:sz w:val="24"/>
+        </w:rPr>
+        <w:t>fCount</w:t>
+      </w:r>
+      <w:proofErr w:type="spellEnd"/>
     </w:p>
     <w:p>
       <w:pPr>
@@ -449,7 +596,6 @@
         </w:rPr>
         <w:t>Fin</w:t>
       </w:r>
-      <w:bookmarkStart w:id="0" w:name="_GoBack"/>
       <w:bookmarkEnd w:id="0"/>
     </w:p>
     <w:p>
@@ -630,7 +776,7 @@
           </mc:Choice>
           <mc:Fallback>
             <w:pict>
-              <v:shapetype w14:anchorId="6A4AAF84" id="_x0000_t32" coordsize="21600,21600" o:spt="32" o:oned="t" path="m,l21600,21600e" filled="f">
+              <v:shapetype w14:anchorId="17188387" id="_x0000_t32" coordsize="21600,21600" o:spt="32" o:oned="t" path="m,l21600,21600e" filled="f">
                 <v:path arrowok="t" fillok="f" o:connecttype="none"/>
                 <o:lock v:ext="edit" shapetype="t"/>
               </v:shapetype>
@@ -912,12 +1058,23 @@
                               <w:spacing w:after="0"/>
                               <w:jc w:val="center"/>
                             </w:pPr>
+                            <w:proofErr w:type="spellStart"/>
+                            <w:proofErr w:type="gramStart"/>
                             <w:r>
                               <w:rPr>
                                 <w:rFonts w:ascii="Candara" w:hAnsi="Candara"/>
                                 <w:sz w:val="24"/>
                               </w:rPr>
-                              <w:t xml:space="preserve">fCount </w:t>
+                              <w:t>fCount</w:t>
+                            </w:r>
+                            <w:proofErr w:type="spellEnd"/>
+                            <w:proofErr w:type="gramEnd"/>
+                            <w:r>
+                              <w:rPr>
+                                <w:rFonts w:ascii="Candara" w:hAnsi="Candara"/>
+                                <w:sz w:val="24"/>
+                              </w:rPr>
+                              <w:t xml:space="preserve"> </w:t>
                             </w:r>
                             <w:r>
                               <w:rPr>
@@ -979,12 +1136,23 @@
                         <w:spacing w:after="0"/>
                         <w:jc w:val="center"/>
                       </w:pPr>
+                      <w:proofErr w:type="spellStart"/>
+                      <w:proofErr w:type="gramStart"/>
                       <w:r>
                         <w:rPr>
                           <w:rFonts w:ascii="Candara" w:hAnsi="Candara"/>
                           <w:sz w:val="24"/>
                         </w:rPr>
-                        <w:t xml:space="preserve">fCount </w:t>
+                        <w:t>fCount</w:t>
+                      </w:r>
+                      <w:proofErr w:type="spellEnd"/>
+                      <w:proofErr w:type="gramEnd"/>
+                      <w:r>
+                        <w:rPr>
+                          <w:rFonts w:ascii="Candara" w:hAnsi="Candara"/>
+                          <w:sz w:val="24"/>
+                        </w:rPr>
+                        <w:t xml:space="preserve"> </w:t>
                       </w:r>
                       <w:r>
                         <w:rPr>
@@ -1087,6 +1255,7 @@
                                 <w:sz w:val="28"/>
                               </w:rPr>
                             </w:pPr>
+                            <w:proofErr w:type="gramStart"/>
                             <w:r>
                               <w:rPr>
                                 <w:rFonts w:ascii="Candara" w:hAnsi="Candara"/>
@@ -1094,6 +1263,7 @@
                               </w:rPr>
                               <w:t>a</w:t>
                             </w:r>
+                            <w:proofErr w:type="gramEnd"/>
                           </w:p>
                         </w:txbxContent>
                       </wps:txbx>
@@ -1126,6 +1296,7 @@
                           <w:sz w:val="28"/>
                         </w:rPr>
                       </w:pPr>
+                      <w:proofErr w:type="gramStart"/>
                       <w:r>
                         <w:rPr>
                           <w:rFonts w:ascii="Candara" w:hAnsi="Candara"/>
@@ -1133,6 +1304,7 @@
                         </w:rPr>
                         <w:t>a</w:t>
                       </w:r>
+                      <w:proofErr w:type="gramEnd"/>
                     </w:p>
                   </w:txbxContent>
                 </v:textbox>
@@ -1203,7 +1375,7 @@
           </mc:Choice>
           <mc:Fallback>
             <w:pict>
-              <v:shape w14:anchorId="3039972A" id="Straight Arrow Connector 4" o:spid="_x0000_s1026" type="#_x0000_t32" style="position:absolute;margin-left:222pt;margin-top:16.25pt;width:0;height:46.8pt;z-index:251663360;visibility:visible;mso-wrap-style:square;mso-wrap-distance-left:9pt;mso-wrap-distance-top:0;mso-wrap-distance-right:9pt;mso-wrap-distance-bottom:0;mso-position-horizontal:absolute;mso-position-horizontal-relative:text;mso-position-vertical:absolute;mso-position-vertical-relative:text" o:gfxdata="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" strokecolor="#70ad47 [3209]" strokeweight="1pt">
+              <v:shape w14:anchorId="1F16381B" id="Straight Arrow Connector 4" o:spid="_x0000_s1026" type="#_x0000_t32" style="position:absolute;margin-left:222pt;margin-top:16.25pt;width:0;height:46.8pt;z-index:251663360;visibility:visible;mso-wrap-style:square;mso-wrap-distance-left:9pt;mso-wrap-distance-top:0;mso-wrap-distance-right:9pt;mso-wrap-distance-bottom:0;mso-position-horizontal:absolute;mso-position-horizontal-relative:text;mso-position-vertical:absolute;mso-position-vertical-relative:text" o:gfxdata="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" strokecolor="#70ad47 [3209]" strokeweight="1pt">
                 <v:stroke endarrow="block" joinstyle="miter"/>
               </v:shape>
             </w:pict>
@@ -1281,7 +1453,7 @@
           </mc:Choice>
           <mc:Fallback>
             <w:pict>
-              <v:shape w14:anchorId="79E819FF" id="Straight Arrow Connector 14" o:spid="_x0000_s1026" type="#_x0000_t32" style="position:absolute;margin-left:139.95pt;margin-top:12.4pt;width:82.8pt;height:1.2pt;z-index:251676672;visibility:visible;mso-wrap-style:square;mso-wrap-distance-left:9pt;mso-wrap-distance-top:0;mso-wrap-distance-right:9pt;mso-wrap-distance-bottom:0;mso-position-horizontal:absolute;mso-position-horizontal-relative:text;mso-position-vertical:absolute;mso-position-vertical-relative:text" o:gfxdata="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" strokecolor="#70ad47 [3209]" strokeweight="1pt">
+              <v:shape w14:anchorId="10FEACD4" id="Straight Arrow Connector 14" o:spid="_x0000_s1026" type="#_x0000_t32" style="position:absolute;margin-left:139.95pt;margin-top:12.4pt;width:82.8pt;height:1.2pt;z-index:251676672;visibility:visible;mso-wrap-style:square;mso-wrap-distance-left:9pt;mso-wrap-distance-top:0;mso-wrap-distance-right:9pt;mso-wrap-distance-bottom:0;mso-position-horizontal:absolute;mso-position-horizontal-relative:text;mso-position-vertical:absolute;mso-position-vertical-relative:text" o:gfxdata="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" strokecolor="#70ad47 [3209]" strokeweight="1pt">
                 <v:stroke endarrow="block" joinstyle="miter"/>
               </v:shape>
             </w:pict>
@@ -1362,7 +1534,25 @@
                                 <w:rFonts w:ascii="Candara" w:hAnsi="Candara"/>
                                 <w:sz w:val="24"/>
                               </w:rPr>
-                              <w:t>¿fCount &lt;= 10?</w:t>
+                              <w:t>¿</w:t>
+                            </w:r>
+                            <w:proofErr w:type="spellStart"/>
+                            <w:proofErr w:type="gramStart"/>
+                            <w:r>
+                              <w:rPr>
+                                <w:rFonts w:ascii="Candara" w:hAnsi="Candara"/>
+                                <w:sz w:val="24"/>
+                              </w:rPr>
+                              <w:t>fCount</w:t>
+                            </w:r>
+                            <w:proofErr w:type="spellEnd"/>
+                            <w:proofErr w:type="gramEnd"/>
+                            <w:r>
+                              <w:rPr>
+                                <w:rFonts w:ascii="Candara" w:hAnsi="Candara"/>
+                                <w:sz w:val="24"/>
+                              </w:rPr>
+                              <w:t xml:space="preserve"> &lt;= 10?</w:t>
                             </w:r>
                           </w:p>
                         </w:txbxContent>
@@ -1411,7 +1601,25 @@
                           <w:rFonts w:ascii="Candara" w:hAnsi="Candara"/>
                           <w:sz w:val="24"/>
                         </w:rPr>
-                        <w:t>¿fCount &lt;= 10?</w:t>
+                        <w:t>¿</w:t>
+                      </w:r>
+                      <w:proofErr w:type="spellStart"/>
+                      <w:proofErr w:type="gramStart"/>
+                      <w:r>
+                        <w:rPr>
+                          <w:rFonts w:ascii="Candara" w:hAnsi="Candara"/>
+                          <w:sz w:val="24"/>
+                        </w:rPr>
+                        <w:t>fCount</w:t>
+                      </w:r>
+                      <w:proofErr w:type="spellEnd"/>
+                      <w:proofErr w:type="gramEnd"/>
+                      <w:r>
+                        <w:rPr>
+                          <w:rFonts w:ascii="Candara" w:hAnsi="Candara"/>
+                          <w:sz w:val="24"/>
+                        </w:rPr>
+                        <w:t xml:space="preserve"> &lt;= 10?</w:t>
                       </w:r>
                     </w:p>
                   </w:txbxContent>
@@ -1639,7 +1847,7 @@
           </mc:Choice>
           <mc:Fallback>
             <w:pict>
-              <v:shapetype w14:anchorId="24286273" id="_x0000_t34" coordsize="21600,21600" o:spt="34" o:oned="t" adj="10800" path="m,l@0,0@0,21600,21600,21600e" filled="f">
+              <v:shapetype w14:anchorId="43F7B581" id="_x0000_t34" coordsize="21600,21600" o:spt="34" o:oned="t" adj="10800" path="m,l@0,0@0,21600,21600,21600e" filled="f">
                 <v:stroke joinstyle="miter"/>
                 <v:formulas>
                   <v:f eqn="val #0"/>
@@ -1741,8 +1949,17 @@
                                 <w:rFonts w:ascii="Candara" w:hAnsi="Candara"/>
                                 <w:sz w:val="24"/>
                               </w:rPr>
-                              <w:t>Imprimir fCount</w:t>
+                              <w:t xml:space="preserve">Imprimir </w:t>
                             </w:r>
+                            <w:proofErr w:type="spellStart"/>
+                            <w:r>
+                              <w:rPr>
+                                <w:rFonts w:ascii="Candara" w:hAnsi="Candara"/>
+                                <w:sz w:val="24"/>
+                              </w:rPr>
+                              <w:t>fCount</w:t>
+                            </w:r>
+                            <w:proofErr w:type="spellEnd"/>
                           </w:p>
                         </w:txbxContent>
                       </wps:txbx>
@@ -1809,8 +2026,17 @@
                           <w:rFonts w:ascii="Candara" w:hAnsi="Candara"/>
                           <w:sz w:val="24"/>
                         </w:rPr>
-                        <w:t>Imprimir fCount</w:t>
+                        <w:t xml:space="preserve">Imprimir </w:t>
                       </w:r>
+                      <w:proofErr w:type="spellStart"/>
+                      <w:r>
+                        <w:rPr>
+                          <w:rFonts w:ascii="Candara" w:hAnsi="Candara"/>
+                          <w:sz w:val="24"/>
+                        </w:rPr>
+                        <w:t>fCount</w:t>
+                      </w:r>
+                      <w:proofErr w:type="spellEnd"/>
                     </w:p>
                   </w:txbxContent>
                 </v:textbox>
@@ -1881,7 +2107,7 @@
           </mc:Choice>
           <mc:Fallback>
             <w:pict>
-              <v:shape w14:anchorId="7C07B1A3" id="Straight Arrow Connector 6" o:spid="_x0000_s1026" type="#_x0000_t32" style="position:absolute;margin-left:222.75pt;margin-top:24.8pt;width:0;height:192.6pt;z-index:251665408;visibility:visible;mso-wrap-style:square;mso-wrap-distance-left:9pt;mso-wrap-distance-top:0;mso-wrap-distance-right:9pt;mso-wrap-distance-bottom:0;mso-position-horizontal:absolute;mso-position-horizontal-relative:text;mso-position-vertical:absolute;mso-position-vertical-relative:text" o:gfxdata="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" strokecolor="#70ad47 [3209]" strokeweight="1pt">
+              <v:shape w14:anchorId="05D00FA3" id="Straight Arrow Connector 6" o:spid="_x0000_s1026" type="#_x0000_t32" style="position:absolute;margin-left:222.75pt;margin-top:24.8pt;width:0;height:192.6pt;z-index:251665408;visibility:visible;mso-wrap-style:square;mso-wrap-distance-left:9pt;mso-wrap-distance-top:0;mso-wrap-distance-right:9pt;mso-wrap-distance-bottom:0;mso-position-horizontal:absolute;mso-position-horizontal-relative:text;mso-position-vertical:absolute;mso-position-vertical-relative:text" o:gfxdata="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" strokecolor="#70ad47 [3209]" strokeweight="1pt">
                 <v:stroke endarrow="block" joinstyle="miter"/>
               </v:shape>
             </w:pict>
@@ -1968,7 +2194,7 @@
           </mc:Choice>
           <mc:Fallback>
             <w:pict>
-              <v:shape w14:anchorId="6BE306CB" id="Straight Arrow Connector 10" o:spid="_x0000_s1026" type="#_x0000_t32" style="position:absolute;margin-left:416.4pt;margin-top:8.5pt;width:0;height:46.8pt;z-index:251671552;visibility:visible;mso-wrap-style:square;mso-wrap-distance-left:9pt;mso-wrap-distance-top:0;mso-wrap-distance-right:9pt;mso-wrap-distance-bottom:0;mso-position-horizontal:absolute;mso-position-horizontal-relative:text;mso-position-vertical:absolute;mso-position-vertical-relative:text" o:gfxdata="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" strokecolor="#70ad47 [3209]" strokeweight="1pt">
+              <v:shape w14:anchorId="30263DD3" id="Straight Arrow Connector 10" o:spid="_x0000_s1026" type="#_x0000_t32" style="position:absolute;margin-left:416.4pt;margin-top:8.5pt;width:0;height:46.8pt;z-index:251671552;visibility:visible;mso-wrap-style:square;mso-wrap-distance-left:9pt;mso-wrap-distance-top:0;mso-wrap-distance-right:9pt;mso-wrap-distance-bottom:0;mso-position-horizontal:absolute;mso-position-horizontal-relative:text;mso-position-vertical:absolute;mso-position-vertical-relative:text" o:gfxdata="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" strokecolor="#70ad47 [3209]" strokeweight="1pt">
                 <v:stroke endarrow="block" joinstyle="miter"/>
               </v:shape>
             </w:pict>
@@ -2172,12 +2398,23 @@
                                 <w:sz w:val="24"/>
                               </w:rPr>
                             </w:pPr>
+                            <w:proofErr w:type="spellStart"/>
+                            <w:proofErr w:type="gramStart"/>
                             <w:r>
                               <w:rPr>
                                 <w:rFonts w:ascii="Candara" w:hAnsi="Candara"/>
                                 <w:sz w:val="24"/>
                               </w:rPr>
-                              <w:t>fCount += 0.5</w:t>
+                              <w:t>fCount</w:t>
+                            </w:r>
+                            <w:proofErr w:type="spellEnd"/>
+                            <w:proofErr w:type="gramEnd"/>
+                            <w:r>
+                              <w:rPr>
+                                <w:rFonts w:ascii="Candara" w:hAnsi="Candara"/>
+                                <w:sz w:val="24"/>
+                              </w:rPr>
+                              <w:t xml:space="preserve"> += 0.5</w:t>
                             </w:r>
                           </w:p>
                         </w:txbxContent>
@@ -2212,12 +2449,23 @@
                           <w:sz w:val="24"/>
                         </w:rPr>
                       </w:pPr>
+                      <w:proofErr w:type="spellStart"/>
+                      <w:proofErr w:type="gramStart"/>
                       <w:r>
                         <w:rPr>
                           <w:rFonts w:ascii="Candara" w:hAnsi="Candara"/>
                           <w:sz w:val="24"/>
                         </w:rPr>
-                        <w:t>fCount += 0.5</w:t>
+                        <w:t>fCount</w:t>
+                      </w:r>
+                      <w:proofErr w:type="spellEnd"/>
+                      <w:proofErr w:type="gramEnd"/>
+                      <w:r>
+                        <w:rPr>
+                          <w:rFonts w:ascii="Candara" w:hAnsi="Candara"/>
+                          <w:sz w:val="24"/>
+                        </w:rPr>
+                        <w:t xml:space="preserve"> += 0.5</w:t>
                       </w:r>
                     </w:p>
                   </w:txbxContent>
@@ -2307,7 +2555,7 @@
           </mc:Choice>
           <mc:Fallback>
             <w:pict>
-              <v:shape w14:anchorId="5D357BFA" id="Straight Arrow Connector 12" o:spid="_x0000_s1026" type="#_x0000_t32" style="position:absolute;margin-left:419.4pt;margin-top:5.4pt;width:0;height:46.8pt;z-index:251674624;visibility:visible;mso-wrap-style:square;mso-wrap-distance-left:9pt;mso-wrap-distance-top:0;mso-wrap-distance-right:9pt;mso-wrap-distance-bottom:0;mso-position-horizontal:absolute;mso-position-horizontal-relative:text;mso-position-vertical:absolute;mso-position-vertical-relative:text" o:gfxdata="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" strokecolor="#70ad47 [3209]" strokeweight="1pt">
+              <v:shape w14:anchorId="6038ACCD" id="Straight Arrow Connector 12" o:spid="_x0000_s1026" type="#_x0000_t32" style="position:absolute;margin-left:419.4pt;margin-top:5.4pt;width:0;height:46.8pt;z-index:251674624;visibility:visible;mso-wrap-style:square;mso-wrap-distance-left:9pt;mso-wrap-distance-top:0;mso-wrap-distance-right:9pt;mso-wrap-distance-bottom:0;mso-position-horizontal:absolute;mso-position-horizontal-relative:text;mso-position-vertical:absolute;mso-position-vertical-relative:text" o:gfxdata="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" strokecolor="#70ad47 [3209]" strokeweight="1pt">
                 <v:stroke endarrow="block" joinstyle="miter"/>
               </v:shape>
             </w:pict>
@@ -2383,6 +2631,7 @@
                                 <w:sz w:val="28"/>
                               </w:rPr>
                             </w:pPr>
+                            <w:proofErr w:type="gramStart"/>
                             <w:r>
                               <w:rPr>
                                 <w:rFonts w:ascii="Candara" w:hAnsi="Candara"/>
@@ -2390,6 +2639,7 @@
                               </w:rPr>
                               <w:t>a</w:t>
                             </w:r>
+                            <w:proofErr w:type="gramEnd"/>
                           </w:p>
                         </w:txbxContent>
                       </wps:txbx>
@@ -2422,6 +2672,7 @@
                           <w:sz w:val="28"/>
                         </w:rPr>
                       </w:pPr>
+                      <w:proofErr w:type="gramStart"/>
                       <w:r>
                         <w:rPr>
                           <w:rFonts w:ascii="Candara" w:hAnsi="Candara"/>
@@ -2429,6 +2680,7 @@
                         </w:rPr>
                         <w:t>a</w:t>
                       </w:r>
+                      <w:proofErr w:type="gramEnd"/>
                     </w:p>
                   </w:txbxContent>
                 </v:textbox>
@@ -2679,12 +2931,21 @@
                 <w:sz w:val="24"/>
               </w:rPr>
             </w:pPr>
+            <w:proofErr w:type="spellStart"/>
             <w:r>
               <w:rPr>
                 <w:rFonts w:ascii="Candara" w:hAnsi="Candara"/>
                 <w:sz w:val="24"/>
               </w:rPr>
-              <w:t xml:space="preserve">fCount </w:t>
+              <w:t>fCount</w:t>
+            </w:r>
+            <w:proofErr w:type="spellEnd"/>
+            <w:r>
+              <w:rPr>
+                <w:rFonts w:ascii="Candara" w:hAnsi="Candara"/>
+                <w:sz w:val="24"/>
+              </w:rPr>
+              <w:t xml:space="preserve"> </w:t>
             </w:r>
             <w:r>
               <w:rPr>
@@ -2728,7 +2989,52 @@
                 <w:sz w:val="24"/>
                 <w:lang w:val="en-US"/>
               </w:rPr>
-              <w:t>Para fCount hasta fCount &lt;= 10  f</w:t>
+              <w:t xml:space="preserve">Para </w:t>
+            </w:r>
+            <w:proofErr w:type="spellStart"/>
+            <w:r>
+              <w:rPr>
+                <w:rFonts w:ascii="Candara" w:hAnsi="Candara"/>
+                <w:sz w:val="24"/>
+                <w:lang w:val="en-US"/>
+              </w:rPr>
+              <w:t>fCount</w:t>
+            </w:r>
+            <w:proofErr w:type="spellEnd"/>
+            <w:r>
+              <w:rPr>
+                <w:rFonts w:ascii="Candara" w:hAnsi="Candara"/>
+                <w:sz w:val="24"/>
+                <w:lang w:val="en-US"/>
+              </w:rPr>
+              <w:t xml:space="preserve"> hasta </w:t>
+            </w:r>
+            <w:proofErr w:type="spellStart"/>
+            <w:r>
+              <w:rPr>
+                <w:rFonts w:ascii="Candara" w:hAnsi="Candara"/>
+                <w:sz w:val="24"/>
+                <w:lang w:val="en-US"/>
+              </w:rPr>
+              <w:t>fCount</w:t>
+            </w:r>
+            <w:proofErr w:type="spellEnd"/>
+            <w:r>
+              <w:rPr>
+                <w:rFonts w:ascii="Candara" w:hAnsi="Candara"/>
+                <w:sz w:val="24"/>
+                <w:lang w:val="en-US"/>
+              </w:rPr>
+              <w:t xml:space="preserve"> &lt;= 10  </w:t>
+            </w:r>
+            <w:proofErr w:type="spellStart"/>
+            <w:r>
+              <w:rPr>
+                <w:rFonts w:ascii="Candara" w:hAnsi="Candara"/>
+                <w:sz w:val="24"/>
+                <w:lang w:val="en-US"/>
+              </w:rPr>
+              <w:t>f</w:t>
             </w:r>
             <w:r>
               <w:rPr>
@@ -2736,7 +3042,16 @@
                 <w:sz w:val="24"/>
                 <w:lang w:val="en-US"/>
               </w:rPr>
-              <w:t>Count += 0.5</w:t>
+              <w:t>Count</w:t>
+            </w:r>
+            <w:proofErr w:type="spellEnd"/>
+            <w:r>
+              <w:rPr>
+                <w:rFonts w:ascii="Candara" w:hAnsi="Candara"/>
+                <w:sz w:val="24"/>
+                <w:lang w:val="en-US"/>
+              </w:rPr>
+              <w:t xml:space="preserve"> += 0.5</w:t>
             </w:r>
           </w:p>
           <w:p>
@@ -2823,8 +3138,17 @@
                                       <w:rFonts w:ascii="Candara" w:hAnsi="Candara"/>
                                       <w:sz w:val="24"/>
                                     </w:rPr>
-                                    <w:t>Imprimir fCount</w:t>
+                                    <w:t xml:space="preserve">Imprimir </w:t>
                                   </w:r>
+                                  <w:proofErr w:type="spellStart"/>
+                                  <w:r>
+                                    <w:rPr>
+                                      <w:rFonts w:ascii="Candara" w:hAnsi="Candara"/>
+                                      <w:sz w:val="24"/>
+                                    </w:rPr>
+                                    <w:t>fCount</w:t>
+                                  </w:r>
+                                  <w:proofErr w:type="spellEnd"/>
                                 </w:p>
                               </w:txbxContent>
                             </wps:txbx>
@@ -2865,8 +3189,17 @@
                                 <w:rFonts w:ascii="Candara" w:hAnsi="Candara"/>
                                 <w:sz w:val="24"/>
                               </w:rPr>
-                              <w:t>Imprimir fCount</w:t>
+                              <w:t xml:space="preserve">Imprimir </w:t>
                             </w:r>
+                            <w:proofErr w:type="spellStart"/>
+                            <w:r>
+                              <w:rPr>
+                                <w:rFonts w:ascii="Candara" w:hAnsi="Candara"/>
+                                <w:sz w:val="24"/>
+                              </w:rPr>
+                              <w:t>fCount</w:t>
+                            </w:r>
+                            <w:proofErr w:type="spellEnd"/>
                           </w:p>
                         </w:txbxContent>
                       </v:textbox>
@@ -2988,6 +3321,7 @@
                 <w:lang w:val="en-US"/>
               </w:rPr>
             </w:pPr>
+            <w:proofErr w:type="spellStart"/>
             <w:r>
               <w:rPr>
                 <w:rFonts w:ascii="Candara" w:hAnsi="Candara"/>
@@ -2996,6 +3330,7 @@
               </w:rPr>
               <w:t>Prueba</w:t>
             </w:r>
+            <w:proofErr w:type="spellEnd"/>
           </w:p>
         </w:tc>
         <w:tc>
@@ -3013,6 +3348,7 @@
                 <w:lang w:val="en-US"/>
               </w:rPr>
             </w:pPr>
+            <w:proofErr w:type="spellStart"/>
             <w:r>
               <w:rPr>
                 <w:rFonts w:ascii="Candara" w:hAnsi="Candara"/>
@@ -3021,6 +3357,7 @@
               </w:rPr>
               <w:t>Datos</w:t>
             </w:r>
+            <w:proofErr w:type="spellEnd"/>
           </w:p>
         </w:tc>
         <w:tc>
@@ -3038,6 +3375,7 @@
                 <w:lang w:val="en-US"/>
               </w:rPr>
             </w:pPr>
+            <w:proofErr w:type="spellStart"/>
             <w:r>
               <w:rPr>
                 <w:rFonts w:ascii="Candara" w:hAnsi="Candara"/>
@@ -3046,6 +3384,7 @@
               </w:rPr>
               <w:t>Salida</w:t>
             </w:r>
+            <w:proofErr w:type="spellEnd"/>
           </w:p>
         </w:tc>
       </w:tr>
@@ -3086,6 +3425,7 @@
                 <w:lang w:val="en-US"/>
               </w:rPr>
             </w:pPr>
+            <w:proofErr w:type="spellStart"/>
             <w:r>
               <w:rPr>
                 <w:rFonts w:ascii="Candara" w:hAnsi="Candara"/>
@@ -3094,6 +3434,7 @@
               </w:rPr>
               <w:t>fNumber</w:t>
             </w:r>
+            <w:proofErr w:type="spellEnd"/>
           </w:p>
         </w:tc>
         <w:tc>
@@ -3111,6 +3452,7 @@
                 <w:lang w:val="en-US"/>
               </w:rPr>
             </w:pPr>
+            <w:proofErr w:type="spellStart"/>
             <w:r>
               <w:rPr>
                 <w:rFonts w:ascii="Candara" w:hAnsi="Candara"/>
@@ -3119,6 +3461,7 @@
               </w:rPr>
               <w:t>fNumber</w:t>
             </w:r>
+            <w:proofErr w:type="spellEnd"/>
           </w:p>
         </w:tc>
       </w:tr>
@@ -3699,7 +4042,7 @@
       <w:lvlText w:val="%1."/>
       <w:lvlJc w:val="left"/>
       <w:pPr>
-        <w:ind w:left="720" w:hanging="360"/>
+        <w:ind w:left="786" w:hanging="360"/>
       </w:pPr>
       <w:rPr>
         <w:rFonts w:hint="default"/>
@@ -3712,7 +4055,7 @@
       <w:lvlText w:val="%2."/>
       <w:lvlJc w:val="left"/>
       <w:pPr>
-        <w:ind w:left="1440" w:hanging="360"/>
+        <w:ind w:left="1506" w:hanging="360"/>
       </w:pPr>
     </w:lvl>
     <w:lvl w:ilvl="2" w:tplc="080A001B" w:tentative="1">
@@ -3721,7 +4064,7 @@
       <w:lvlText w:val="%3."/>
       <w:lvlJc w:val="right"/>
       <w:pPr>
-        <w:ind w:left="2160" w:hanging="180"/>
+        <w:ind w:left="2226" w:hanging="180"/>
       </w:pPr>
     </w:lvl>
     <w:lvl w:ilvl="3" w:tplc="080A000F" w:tentative="1">
@@ -3730,7 +4073,7 @@
       <w:lvlText w:val="%4."/>
       <w:lvlJc w:val="left"/>
       <w:pPr>
-        <w:ind w:left="2880" w:hanging="360"/>
+        <w:ind w:left="2946" w:hanging="360"/>
       </w:pPr>
     </w:lvl>
     <w:lvl w:ilvl="4" w:tplc="080A0019" w:tentative="1">
@@ -3739,7 +4082,7 @@
       <w:lvlText w:val="%5."/>
       <w:lvlJc w:val="left"/>
       <w:pPr>
-        <w:ind w:left="3600" w:hanging="360"/>
+        <w:ind w:left="3666" w:hanging="360"/>
       </w:pPr>
     </w:lvl>
     <w:lvl w:ilvl="5" w:tplc="080A001B" w:tentative="1">
@@ -3748,7 +4091,7 @@
       <w:lvlText w:val="%6."/>
       <w:lvlJc w:val="right"/>
       <w:pPr>
-        <w:ind w:left="4320" w:hanging="180"/>
+        <w:ind w:left="4386" w:hanging="180"/>
       </w:pPr>
     </w:lvl>
     <w:lvl w:ilvl="6" w:tplc="080A000F" w:tentative="1">
@@ -3757,7 +4100,7 @@
       <w:lvlText w:val="%7."/>
       <w:lvlJc w:val="left"/>
       <w:pPr>
-        <w:ind w:left="5040" w:hanging="360"/>
+        <w:ind w:left="5106" w:hanging="360"/>
       </w:pPr>
     </w:lvl>
     <w:lvl w:ilvl="7" w:tplc="080A0019" w:tentative="1">
@@ -3766,7 +4109,7 @@
       <w:lvlText w:val="%8."/>
       <w:lvlJc w:val="left"/>
       <w:pPr>
-        <w:ind w:left="5760" w:hanging="360"/>
+        <w:ind w:left="5826" w:hanging="360"/>
       </w:pPr>
     </w:lvl>
     <w:lvl w:ilvl="8" w:tplc="080A001B" w:tentative="1">
@@ -3775,7 +4118,7 @@
       <w:lvlText w:val="%9."/>
       <w:lvlJc w:val="right"/>
       <w:pPr>
-        <w:ind w:left="6480" w:hanging="180"/>
+        <w:ind w:left="6546" w:hanging="180"/>
       </w:pPr>
     </w:lvl>
   </w:abstractNum>

</xml_diff>